<commit_message>
update 08. Computer networks/Seminar-01
</commit_message>
<xml_diff>
--- a/08. Computer networks/Seminar-01/ДЗ. Основы компьютерных сетей. Ethernet.docx
+++ b/08. Computer networks/Seminar-01/ДЗ. Основы компьютерных сетей. Ethernet.docx
@@ -135,7 +135,7 @@
             </w:rPr>
             <w:fldChar w:fldCharType="separate"/>
           </w:r>
-          <w:hyperlink w:anchor="_Toc193684565" w:history="1">
+          <w:hyperlink w:anchor="_Toc193686802" w:history="1">
             <w:r>
               <w:rPr>
                 <w:rStyle w:val="a4"/>
@@ -162,7 +162,7 @@
                 <w:noProof/>
                 <w:webHidden/>
               </w:rPr>
-              <w:instrText xml:space="preserve"> PAGEREF _Toc193684565 \h </w:instrText>
+              <w:instrText xml:space="preserve"> PAGEREF _Toc193686802 \h </w:instrText>
             </w:r>
             <w:r>
               <w:rPr>
@@ -203,7 +203,7 @@
               <w:lang w:eastAsia="ru-RU"/>
             </w:rPr>
           </w:pPr>
-          <w:hyperlink w:anchor="_Toc193684566" w:history="1">
+          <w:hyperlink w:anchor="_Toc193686803" w:history="1">
             <w:r>
               <w:rPr>
                 <w:rStyle w:val="a4"/>
@@ -230,7 +230,7 @@
                 <w:noProof/>
                 <w:webHidden/>
               </w:rPr>
-              <w:instrText xml:space="preserve"> PAGEREF _Toc193684566 \h </w:instrText>
+              <w:instrText xml:space="preserve"> PAGEREF _Toc193686803 \h </w:instrText>
             </w:r>
             <w:r>
               <w:rPr>
@@ -271,7 +271,7 @@
               <w:lang w:eastAsia="ru-RU"/>
             </w:rPr>
           </w:pPr>
-          <w:hyperlink w:anchor="_Toc193684567" w:history="1">
+          <w:hyperlink w:anchor="_Toc193686804" w:history="1">
             <w:r>
               <w:rPr>
                 <w:rStyle w:val="a4"/>
@@ -298,7 +298,7 @@
                 <w:noProof/>
                 <w:webHidden/>
               </w:rPr>
-              <w:instrText xml:space="preserve"> PAGEREF _Toc193684567 \h </w:instrText>
+              <w:instrText xml:space="preserve"> PAGEREF _Toc193686804 \h </w:instrText>
             </w:r>
             <w:r>
               <w:rPr>
@@ -339,27 +339,13 @@
               <w:lang w:eastAsia="ru-RU"/>
             </w:rPr>
           </w:pPr>
-          <w:hyperlink w:anchor="_Toc193684568" w:history="1">
+          <w:hyperlink w:anchor="_Toc193686805" w:history="1">
             <w:r>
               <w:rPr>
                 <w:rStyle w:val="a4"/>
                 <w:noProof/>
               </w:rPr>
-              <w:t>Домашнее зад</w:t>
-            </w:r>
-            <w:r>
-              <w:rPr>
-                <w:rStyle w:val="a4"/>
-                <w:noProof/>
-              </w:rPr>
-              <w:t>а</w:t>
-            </w:r>
-            <w:r>
-              <w:rPr>
-                <w:rStyle w:val="a4"/>
-                <w:noProof/>
-              </w:rPr>
-              <w:t>ние</w:t>
+              <w:t>Домашнее задание</w:t>
             </w:r>
             <w:r>
               <w:rPr>
@@ -380,7 +366,7 @@
                 <w:noProof/>
                 <w:webHidden/>
               </w:rPr>
-              <w:instrText xml:space="preserve"> PAGEREF _Toc193684568 \h </w:instrText>
+              <w:instrText xml:space="preserve"> PAGEREF _Toc193686805 \h </w:instrText>
             </w:r>
             <w:r>
               <w:rPr>
@@ -458,6 +444,8 @@
           <w:docGrid w:linePitch="360"/>
         </w:sectPr>
       </w:pPr>
+      <w:bookmarkStart w:id="0" w:name="_GoBack"/>
+      <w:bookmarkEnd w:id="0"/>
     </w:p>
     <w:p>
       <w:pPr>
@@ -468,12 +456,12 @@
         </w:numPr>
         <w:ind w:left="360"/>
       </w:pPr>
-      <w:bookmarkStart w:id="0" w:name="_Toc193684565"/>
+      <w:bookmarkStart w:id="1" w:name="_Toc193686802"/>
       <w:r>
         <w:lastRenderedPageBreak/>
         <w:t>Задача 1. Реализация схемы</w:t>
       </w:r>
-      <w:bookmarkEnd w:id="0"/>
+      <w:bookmarkEnd w:id="1"/>
     </w:p>
     <w:p>
       <w:pPr>
@@ -902,7 +890,7 @@
         </w:numPr>
         <w:ind w:left="360"/>
       </w:pPr>
-      <w:bookmarkStart w:id="1" w:name="_Toc193684566"/>
+      <w:bookmarkStart w:id="2" w:name="_Toc193686803"/>
       <w:r>
         <w:lastRenderedPageBreak/>
         <w:t xml:space="preserve">Задача </w:t>
@@ -910,7 +898,7 @@
       <w:r>
         <w:t>2. Знакомство с симуляцией</w:t>
       </w:r>
-      <w:bookmarkEnd w:id="1"/>
+      <w:bookmarkEnd w:id="2"/>
     </w:p>
     <w:p>
       <w:pPr>
@@ -1845,7 +1833,7 @@
         </w:numPr>
         <w:ind w:left="360"/>
       </w:pPr>
-      <w:bookmarkStart w:id="2" w:name="_Toc193684567"/>
+      <w:bookmarkStart w:id="3" w:name="_Toc193686804"/>
       <w:r>
         <w:lastRenderedPageBreak/>
         <w:t xml:space="preserve">Задача </w:t>
@@ -1853,7 +1841,7 @@
       <w:r>
         <w:t>3. Починить сеть</w:t>
       </w:r>
-      <w:bookmarkEnd w:id="2"/>
+      <w:bookmarkEnd w:id="3"/>
     </w:p>
     <w:p>
       <w:pPr>
@@ -2419,12 +2407,12 @@
         </w:numPr>
         <w:ind w:left="360"/>
       </w:pPr>
-      <w:bookmarkStart w:id="3" w:name="_Toc193684568"/>
+      <w:bookmarkStart w:id="4" w:name="_Toc193686805"/>
       <w:r>
         <w:lastRenderedPageBreak/>
         <w:t>Домашнее задание</w:t>
       </w:r>
-      <w:bookmarkEnd w:id="3"/>
+      <w:bookmarkEnd w:id="4"/>
     </w:p>
     <w:p>
       <w:pPr>
@@ -2499,6 +2487,8 @@
       <w:r>
         <w:rPr>
           <w:b/>
+          <w:noProof/>
+          <w:lang w:eastAsia="ru-RU"/>
         </w:rPr>
         <w:drawing>
           <wp:inline distT="0" distB="0" distL="0" distR="0" wp14:anchorId="01900961" wp14:editId="7B764D63">
@@ -2581,7 +2571,8 @@
       </w:pPr>
       <w:r>
         <w:rPr>
-          <w:lang w:val="en-US"/>
+          <w:noProof/>
+          <w:lang w:eastAsia="ru-RU"/>
         </w:rPr>
         <w:lastRenderedPageBreak/>
         <w:drawing>
@@ -2643,7 +2634,8 @@
       </w:pPr>
       <w:r>
         <w:rPr>
-          <w:lang w:val="en-US"/>
+          <w:noProof/>
+          <w:lang w:eastAsia="ru-RU"/>
         </w:rPr>
         <w:drawing>
           <wp:inline distT="0" distB="0" distL="0" distR="0" wp14:anchorId="0C1F3D9A" wp14:editId="36616397">
@@ -2710,7 +2702,8 @@
       </w:pPr>
       <w:r>
         <w:rPr>
-          <w:lang w:val="en-US"/>
+          <w:noProof/>
+          <w:lang w:eastAsia="ru-RU"/>
         </w:rPr>
         <w:drawing>
           <wp:inline distT="0" distB="0" distL="0" distR="0" wp14:anchorId="6876D451" wp14:editId="0C4CC75B">
@@ -2765,13 +2758,11 @@
     <w:p>
       <w:pPr>
         <w:jc w:val="center"/>
-        <w:rPr>
-          <w:lang w:val="en-US"/>
-        </w:rPr>
       </w:pPr>
       <w:r>
         <w:rPr>
-          <w:lang w:val="en-US"/>
+          <w:noProof/>
+          <w:lang w:eastAsia="ru-RU"/>
         </w:rPr>
         <w:lastRenderedPageBreak/>
         <w:drawing>
@@ -2816,14 +2807,12 @@
         </w:drawing>
       </w:r>
       <w:r>
-        <w:rPr>
-          <w:lang w:val="en-US"/>
-        </w:rPr>
         <w:t xml:space="preserve">  </w:t>
       </w:r>
       <w:r>
         <w:rPr>
-          <w:lang w:val="en-US"/>
+          <w:noProof/>
+          <w:lang w:eastAsia="ru-RU"/>
         </w:rPr>
         <w:drawing>
           <wp:inline distT="0" distB="0" distL="0" distR="0" wp14:anchorId="1E1B80D9" wp14:editId="4A60661E">
@@ -2870,9 +2859,6 @@
     <w:p>
       <w:pPr>
         <w:jc w:val="center"/>
-        <w:rPr>
-          <w:lang w:val="en-US"/>
-        </w:rPr>
       </w:pPr>
     </w:p>
     <w:p>
@@ -2892,8 +2878,32 @@
       <w:pPr>
         <w:jc w:val="both"/>
       </w:pPr>
-      <w:bookmarkStart w:id="4" w:name="_GoBack"/>
-      <w:bookmarkEnd w:id="4"/>
+      <w:hyperlink r:id="rId42" w:history="1">
+        <w:r>
+          <w:rPr>
+            <w:rStyle w:val="a4"/>
+            <w:sz w:val="28"/>
+          </w:rPr>
+          <w:t>https://githu</w:t>
+        </w:r>
+        <w:r>
+          <w:rPr>
+            <w:rStyle w:val="a4"/>
+            <w:sz w:val="28"/>
+          </w:rPr>
+          <w:t>b</w:t>
+        </w:r>
+        <w:r>
+          <w:rPr>
+            <w:rStyle w:val="a4"/>
+            <w:sz w:val="28"/>
+          </w:rPr>
+          <w:t>.com/olgashenkel/GeekBrains-specialization-ELECTIVES/tree/main/08.%20Computer%20networks</w:t>
+        </w:r>
+      </w:hyperlink>
+      <w:r>
+        <w:t xml:space="preserve"> </w:t>
+      </w:r>
     </w:p>
     <w:sectPr>
       <w:pgSz w:w="11906" w:h="16838"/>
@@ -6399,7 +6409,7 @@
 </file>
 
 <file path=customXml/itemProps1.xml><?xml version="1.0" encoding="utf-8"?>
-<ds:datastoreItem xmlns:ds="http://schemas.openxmlformats.org/officeDocument/2006/customXml" ds:itemID="{894DFF21-9DD5-4674-BECB-B6804F760C65}">
+<ds:datastoreItem xmlns:ds="http://schemas.openxmlformats.org/officeDocument/2006/customXml" ds:itemID="{CC9627E5-8DBB-43B5-B92B-4949349BF67F}">
   <ds:schemaRefs>
     <ds:schemaRef ds:uri="http://schemas.openxmlformats.org/officeDocument/2006/bibliography"/>
   </ds:schemaRefs>

</xml_diff>